<commit_message>
Finished the Data Processing Block section
</commit_message>
<xml_diff>
--- a/Report/Design - Data Processing Block.docx
+++ b/Report/Design - Data Processing Block.docx
@@ -21,7 +21,13 @@
         <w:jc w:val="both"/>
       </w:pPr>
       <w:r>
-        <w:t xml:space="preserve">When the data is received in this block it goes through several stages of processing before it is ready to be transmitted. These stages include: identification and error checking, applying IMU specific offsets and configurations to the data received from a particular IMU, calculating orientation from gyroscope and accelerometer data and finally fusing the data from the two using a complementary filter. </w:t>
+        <w:t>When the data is received in this block it goes through several stages of processing before it is ready to be transmitted. These stages include: identification and error checking,</w:t>
+      </w:r>
+      <w:r>
+        <w:t xml:space="preserve"> concatenating data samples,</w:t>
+      </w:r>
+      <w:r>
+        <w:t xml:space="preserve"> applying IMU specific offsets and configurations to the data received from a particular IMU, calculating orientation from gyroscope and accelerometer data and finally fusing the data from the two using a complementary filter. </w:t>
       </w:r>
     </w:p>
     <w:p>
@@ -173,26 +179,171 @@
       <w:r>
         <w:t xml:space="preserve">Figure </w:t>
       </w:r>
+      <w:r>
+        <w:rPr>
+          <w:noProof/>
+        </w:rPr>
+        <w:fldChar w:fldCharType="begin"/>
+      </w:r>
+      <w:r>
+        <w:rPr>
+          <w:noProof/>
+        </w:rPr>
+        <w:instrText xml:space="preserve"> SEQ Figure \* ARABIC </w:instrText>
+      </w:r>
+      <w:r>
+        <w:rPr>
+          <w:noProof/>
+        </w:rPr>
+        <w:fldChar w:fldCharType="separate"/>
+      </w:r>
+      <w:r>
+        <w:rPr>
+          <w:noProof/>
+        </w:rPr>
+        <w:t>1</w:t>
+      </w:r>
+      <w:r>
+        <w:rPr>
+          <w:noProof/>
+        </w:rPr>
+        <w:fldChar w:fldCharType="end"/>
+      </w:r>
+      <w:r>
+        <w:t>:</w:t>
+      </w:r>
+      <w:r>
+        <w:t xml:space="preserve"> </w:t>
+      </w:r>
+      <w:r>
+        <w:t>Code used to check whether data has been corrupted during transmission.</w:t>
+      </w:r>
+    </w:p>
+    <w:p>
+      <w:pPr>
+        <w:pStyle w:val="Heading3"/>
+        <w:rPr>
+          <w:b/>
+        </w:rPr>
+      </w:pPr>
+      <w:r>
+        <w:rPr>
+          <w:b/>
+        </w:rPr>
+        <w:lastRenderedPageBreak/>
+        <w:t>Concatenating Data</w:t>
+      </w:r>
+    </w:p>
+    <w:p>
+      <w:pPr>
+        <w:jc w:val="both"/>
+      </w:pPr>
+      <w:r>
+        <w:t xml:space="preserve">Because data is extracted from the IMU in two parts, the most significant byte and the least significant byte, the two bytes needs to be concatenated together to make the data extracted usable. This is done by removing the identification bytes from the two halves, shifting the most significant byte to the left 8 spaces to make it the upper byte of the 16-bit data sample and lastly add the two bytes together. </w:t>
+      </w:r>
+      <w:r>
+        <w:t>Figure to demonstrates how this is accomplished in software.</w:t>
+      </w:r>
+    </w:p>
+    <w:p>
+      <w:pPr>
+        <w:keepNext/>
+        <w:jc w:val="both"/>
+      </w:pPr>
+      <w:r>
+        <w:rPr>
+          <w:noProof/>
+        </w:rPr>
+        <w:drawing>
+          <wp:anchor distT="0" distB="0" distL="114300" distR="114300" simplePos="0" relativeHeight="251665408" behindDoc="1" locked="0" layoutInCell="1" allowOverlap="1" wp14:anchorId="7AC8A131" wp14:editId="210F1F7B">
+            <wp:simplePos x="0" y="0"/>
+            <wp:positionH relativeFrom="margin">
+              <wp:align>left</wp:align>
+            </wp:positionH>
+            <wp:positionV relativeFrom="paragraph">
+              <wp:posOffset>184785</wp:posOffset>
+            </wp:positionV>
+            <wp:extent cx="6177915" cy="2917825"/>
+            <wp:effectExtent l="0" t="0" r="0" b="0"/>
+            <wp:wrapTight wrapText="bothSides">
+              <wp:wrapPolygon edited="0">
+                <wp:start x="0" y="0"/>
+                <wp:lineTo x="0" y="21435"/>
+                <wp:lineTo x="21513" y="21435"/>
+                <wp:lineTo x="21513" y="0"/>
+                <wp:lineTo x="0" y="0"/>
+              </wp:wrapPolygon>
+            </wp:wrapTight>
+            <wp:docPr id="6" name="Picture 6"/>
+            <wp:cNvGraphicFramePr>
+              <a:graphicFrameLocks xmlns:a="http://schemas.openxmlformats.org/drawingml/2006/main" noChangeAspect="1"/>
+            </wp:cNvGraphicFramePr>
+            <a:graphic xmlns:a="http://schemas.openxmlformats.org/drawingml/2006/main">
+              <a:graphicData uri="http://schemas.openxmlformats.org/drawingml/2006/picture">
+                <pic:pic xmlns:pic="http://schemas.openxmlformats.org/drawingml/2006/picture">
+                  <pic:nvPicPr>
+                    <pic:cNvPr id="0" name="Picture 1"/>
+                    <pic:cNvPicPr>
+                      <a:picLocks noChangeAspect="1" noChangeArrowheads="1"/>
+                    </pic:cNvPicPr>
+                  </pic:nvPicPr>
+                  <pic:blipFill>
+                    <a:blip r:embed="rId7" cstate="print">
+                      <a:extLst>
+                        <a:ext uri="{28A0092B-C50C-407E-A947-70E740481C1C}">
+                          <a14:useLocalDpi xmlns:a14="http://schemas.microsoft.com/office/drawing/2010/main" val="0"/>
+                        </a:ext>
+                      </a:extLst>
+                    </a:blip>
+                    <a:srcRect/>
+                    <a:stretch>
+                      <a:fillRect/>
+                    </a:stretch>
+                  </pic:blipFill>
+                  <pic:spPr bwMode="auto">
+                    <a:xfrm>
+                      <a:off x="0" y="0"/>
+                      <a:ext cx="6177915" cy="2917825"/>
+                    </a:xfrm>
+                    <a:prstGeom prst="rect">
+                      <a:avLst/>
+                    </a:prstGeom>
+                    <a:noFill/>
+                    <a:ln>
+                      <a:noFill/>
+                    </a:ln>
+                  </pic:spPr>
+                </pic:pic>
+              </a:graphicData>
+            </a:graphic>
+          </wp:anchor>
+        </w:drawing>
+      </w:r>
+    </w:p>
+    <w:p>
+      <w:pPr>
+        <w:pStyle w:val="Caption"/>
+        <w:jc w:val="center"/>
+      </w:pPr>
+      <w:r>
+        <w:t xml:space="preserve">Figure </w:t>
+      </w:r>
       <w:fldSimple w:instr=" SEQ Figure \* ARABIC ">
         <w:r>
           <w:rPr>
             <w:noProof/>
           </w:rPr>
-          <w:t>1</w:t>
+          <w:t>2</w:t>
         </w:r>
       </w:fldSimple>
       <w:r>
-        <w:t>:</w:t>
-      </w:r>
-      <w:r>
-        <w:t xml:space="preserve"> </w:t>
-      </w:r>
-      <w:r>
-        <w:t>Code used to check whether data has been corrupted during transmission</w:t>
-      </w:r>
-      <w:r>
-        <w:t>.</w:t>
-      </w:r>
+        <w:t>: C++ implementation of byte concatenation.</w:t>
+      </w:r>
+    </w:p>
+    <w:p>
+      <w:pPr>
+        <w:jc w:val="both"/>
+      </w:pPr>
     </w:p>
     <w:p>
       <w:pPr>
@@ -205,7 +356,6 @@
         <w:rPr>
           <w:b/>
         </w:rPr>
-        <w:lastRenderedPageBreak/>
         <w:t>Applying Internal Measurement Unit Specific Parameters</w:t>
       </w:r>
     </w:p>
@@ -438,14 +588,36 @@
                             <w:r>
                               <w:t xml:space="preserve">Figure </w:t>
                             </w:r>
-                            <w:fldSimple w:instr=" SEQ Figure \* ARABIC ">
-                              <w:r>
-                                <w:rPr>
-                                  <w:noProof/>
-                                </w:rPr>
-                                <w:t>2</w:t>
-                              </w:r>
-                            </w:fldSimple>
+                            <w:r>
+                              <w:rPr>
+                                <w:noProof/>
+                              </w:rPr>
+                              <w:fldChar w:fldCharType="begin"/>
+                            </w:r>
+                            <w:r>
+                              <w:rPr>
+                                <w:noProof/>
+                              </w:rPr>
+                              <w:instrText xml:space="preserve"> SEQ Figure \* ARABIC </w:instrText>
+                            </w:r>
+                            <w:r>
+                              <w:rPr>
+                                <w:noProof/>
+                              </w:rPr>
+                              <w:fldChar w:fldCharType="separate"/>
+                            </w:r>
+                            <w:r>
+                              <w:rPr>
+                                <w:noProof/>
+                              </w:rPr>
+                              <w:t>3</w:t>
+                            </w:r>
+                            <w:r>
+                              <w:rPr>
+                                <w:noProof/>
+                              </w:rPr>
+                              <w:fldChar w:fldCharType="end"/>
+                            </w:r>
                             <w:r>
                               <w:t>: Image depicting the IMU attached to the table face up.</w:t>
                             </w:r>
@@ -479,14 +651,36 @@
                       <w:r>
                         <w:t xml:space="preserve">Figure </w:t>
                       </w:r>
-                      <w:fldSimple w:instr=" SEQ Figure \* ARABIC ">
-                        <w:r>
-                          <w:rPr>
-                            <w:noProof/>
-                          </w:rPr>
-                          <w:t>2</w:t>
-                        </w:r>
-                      </w:fldSimple>
+                      <w:r>
+                        <w:rPr>
+                          <w:noProof/>
+                        </w:rPr>
+                        <w:fldChar w:fldCharType="begin"/>
+                      </w:r>
+                      <w:r>
+                        <w:rPr>
+                          <w:noProof/>
+                        </w:rPr>
+                        <w:instrText xml:space="preserve"> SEQ Figure \* ARABIC </w:instrText>
+                      </w:r>
+                      <w:r>
+                        <w:rPr>
+                          <w:noProof/>
+                        </w:rPr>
+                        <w:fldChar w:fldCharType="separate"/>
+                      </w:r>
+                      <w:r>
+                        <w:rPr>
+                          <w:noProof/>
+                        </w:rPr>
+                        <w:t>3</w:t>
+                      </w:r>
+                      <w:r>
+                        <w:rPr>
+                          <w:noProof/>
+                        </w:rPr>
+                        <w:fldChar w:fldCharType="end"/>
+                      </w:r>
                       <w:r>
                         <w:t>: Image depicting the IMU attached to the table face up.</w:t>
                       </w:r>
@@ -537,7 +731,7 @@
                     </pic:cNvPicPr>
                   </pic:nvPicPr>
                   <pic:blipFill>
-                    <a:blip r:embed="rId7">
+                    <a:blip r:embed="rId8">
                       <a:extLst>
                         <a:ext uri="{28A0092B-C50C-407E-A947-70E740481C1C}">
                           <a14:useLocalDpi xmlns:a14="http://schemas.microsoft.com/office/drawing/2010/main" val="0"/>
@@ -842,7 +1036,11 @@
         <w:t xml:space="preserve">. </w:t>
       </w:r>
       <w:r>
-        <w:t>Another parameter that needed to be considered was the sensitivity scale factor of each internal measurement unit. This setting, in essence, determines the maximum angular velocity (for gyroscope) and the maximum acceleration (for accelerometer) that can be measured. The setting in each IMU is by default zero which means that the gyroscope can measure angular velocity up to 250 degrees per second and the accelerometer can measure accelerations up to 2g. These setting</w:t>
+        <w:t xml:space="preserve">Another parameter that needed to be considered was the sensitivity scale factor of each internal measurement unit. This setting, in essence, determines the maximum angular velocity (for gyroscope) and the maximum acceleration (for accelerometer) that can be measured. The setting in each IMU is by default zero which means that the gyroscope can measure angular velocity up to 250 degrees per second and the </w:t>
+      </w:r>
+      <w:r>
+        <w:lastRenderedPageBreak/>
+        <w:t>accelerometer can measure accelerations up to 2g. These setting</w:t>
       </w:r>
       <w:r>
         <w:t>s</w:t>
@@ -914,8 +1112,6 @@
         </w:rPr>
         <w:t>.</w:t>
       </w:r>
-      <w:bookmarkStart w:id="0" w:name="_GoBack"/>
-      <w:bookmarkEnd w:id="0"/>
     </w:p>
     <w:p>
       <w:pPr>
@@ -925,14 +1121,135 @@
         <w:rPr>
           <w:noProof/>
         </w:rPr>
+        <mc:AlternateContent>
+          <mc:Choice Requires="wps">
+            <w:drawing>
+              <wp:anchor distT="0" distB="0" distL="114300" distR="114300" simplePos="0" relativeHeight="251667456" behindDoc="1" locked="0" layoutInCell="1" allowOverlap="1" wp14:anchorId="7DA3FA26" wp14:editId="1582D05D">
+                <wp:simplePos x="0" y="0"/>
+                <wp:positionH relativeFrom="column">
+                  <wp:posOffset>-1270</wp:posOffset>
+                </wp:positionH>
+                <wp:positionV relativeFrom="paragraph">
+                  <wp:posOffset>2426335</wp:posOffset>
+                </wp:positionV>
+                <wp:extent cx="6184900" cy="635"/>
+                <wp:effectExtent l="0" t="0" r="0" b="0"/>
+                <wp:wrapTight wrapText="bothSides">
+                  <wp:wrapPolygon edited="0">
+                    <wp:start x="0" y="0"/>
+                    <wp:lineTo x="0" y="21600"/>
+                    <wp:lineTo x="21600" y="21600"/>
+                    <wp:lineTo x="21600" y="0"/>
+                  </wp:wrapPolygon>
+                </wp:wrapTight>
+                <wp:docPr id="9" name="Text Box 9"/>
+                <wp:cNvGraphicFramePr/>
+                <a:graphic xmlns:a="http://schemas.openxmlformats.org/drawingml/2006/main">
+                  <a:graphicData uri="http://schemas.microsoft.com/office/word/2010/wordprocessingShape">
+                    <wps:wsp>
+                      <wps:cNvSpPr txBox="1"/>
+                      <wps:spPr>
+                        <a:xfrm>
+                          <a:off x="0" y="0"/>
+                          <a:ext cx="6184900" cy="635"/>
+                        </a:xfrm>
+                        <a:prstGeom prst="rect">
+                          <a:avLst/>
+                        </a:prstGeom>
+                        <a:solidFill>
+                          <a:prstClr val="white"/>
+                        </a:solidFill>
+                        <a:ln>
+                          <a:noFill/>
+                        </a:ln>
+                      </wps:spPr>
+                      <wps:txbx>
+                        <w:txbxContent>
+                          <w:p>
+                            <w:pPr>
+                              <w:pStyle w:val="Caption"/>
+                              <w:jc w:val="center"/>
+                              <w:rPr>
+                                <w:noProof/>
+                              </w:rPr>
+                            </w:pPr>
+                            <w:r>
+                              <w:t xml:space="preserve">Figure </w:t>
+                            </w:r>
+                            <w:fldSimple w:instr=" SEQ Figure \* ARABIC ">
+                              <w:r>
+                                <w:rPr>
+                                  <w:noProof/>
+                                </w:rPr>
+                                <w:t>4</w:t>
+                              </w:r>
+                            </w:fldSimple>
+                            <w:r>
+                              <w:t>:</w:t>
+                            </w:r>
+                          </w:p>
+                        </w:txbxContent>
+                      </wps:txbx>
+                      <wps:bodyPr rot="0" spcFirstLastPara="0" vertOverflow="overflow" horzOverflow="overflow" vert="horz" wrap="square" lIns="0" tIns="0" rIns="0" bIns="0" numCol="1" spcCol="0" rtlCol="0" fromWordArt="0" anchor="t" anchorCtr="0" forceAA="0" compatLnSpc="1">
+                        <a:prstTxWarp prst="textNoShape">
+                          <a:avLst/>
+                        </a:prstTxWarp>
+                        <a:spAutoFit/>
+                      </wps:bodyPr>
+                    </wps:wsp>
+                  </a:graphicData>
+                </a:graphic>
+              </wp:anchor>
+            </w:drawing>
+          </mc:Choice>
+          <mc:Fallback>
+            <w:pict>
+              <v:shape w14:anchorId="7DA3FA26" id="Text Box 9" o:spid="_x0000_s1028" type="#_x0000_t202" style="position:absolute;left:0;text-align:left;margin-left:-.1pt;margin-top:191.05pt;width:487pt;height:.05pt;z-index:-251649024;visibility:visible;mso-wrap-style:square;mso-wrap-distance-left:9pt;mso-wrap-distance-top:0;mso-wrap-distance-right:9pt;mso-wrap-distance-bottom:0;mso-position-horizontal:absolute;mso-position-horizontal-relative:text;mso-position-vertical:absolute;mso-position-vertical-relative:text;v-text-anchor:top" o:gfxdata="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" stroked="f">
+                <v:textbox style="mso-fit-shape-to-text:t" inset="0,0,0,0">
+                  <w:txbxContent>
+                    <w:p>
+                      <w:pPr>
+                        <w:pStyle w:val="Caption"/>
+                        <w:jc w:val="center"/>
+                        <w:rPr>
+                          <w:noProof/>
+                        </w:rPr>
+                      </w:pPr>
+                      <w:r>
+                        <w:t xml:space="preserve">Figure </w:t>
+                      </w:r>
+                      <w:fldSimple w:instr=" SEQ Figure \* ARABIC ">
+                        <w:r>
+                          <w:rPr>
+                            <w:noProof/>
+                          </w:rPr>
+                          <w:t>4</w:t>
+                        </w:r>
+                      </w:fldSimple>
+                      <w:r>
+                        <w:t>:</w:t>
+                      </w:r>
+                    </w:p>
+                  </w:txbxContent>
+                </v:textbox>
+                <w10:wrap type="tight"/>
+              </v:shape>
+            </w:pict>
+          </mc:Fallback>
+        </mc:AlternateContent>
+      </w:r>
+      <w:r>
+        <w:rPr>
+          <w:noProof/>
+        </w:rPr>
         <w:drawing>
-          <wp:anchor distT="0" distB="0" distL="114300" distR="114300" simplePos="0" relativeHeight="251664384" behindDoc="1" locked="0" layoutInCell="1" allowOverlap="1" wp14:anchorId="42B5C3C6" wp14:editId="2F08C64D">
+          <wp:anchor distT="0" distB="0" distL="114300" distR="114300" simplePos="0" relativeHeight="251664384" behindDoc="1" locked="0" layoutInCell="1" allowOverlap="1" wp14:anchorId="42B5C3C6" wp14:editId="63667724">
             <wp:simplePos x="0" y="0"/>
             <wp:positionH relativeFrom="margin">
-              <wp:align>left</wp:align>
+              <wp:align>center</wp:align>
             </wp:positionH>
             <wp:positionV relativeFrom="paragraph">
-              <wp:posOffset>213563</wp:posOffset>
+              <wp:posOffset>221311</wp:posOffset>
             </wp:positionV>
             <wp:extent cx="6184900" cy="2148205"/>
             <wp:effectExtent l="0" t="0" r="6350" b="4445"/>
@@ -959,7 +1276,7 @@
                     </pic:cNvPicPr>
                   </pic:nvPicPr>
                   <pic:blipFill>
-                    <a:blip r:embed="rId8">
+                    <a:blip r:embed="rId9">
                       <a:extLst>
                         <a:ext uri="{28A0092B-C50C-407E-A947-70E740481C1C}">
                           <a14:useLocalDpi xmlns:a14="http://schemas.microsoft.com/office/drawing/2010/main" val="0"/>
@@ -993,8 +1310,324 @@
     </w:p>
     <w:p>
       <w:pPr>
+        <w:pStyle w:val="Heading3"/>
+        <w:rPr>
+          <w:b/>
+        </w:rPr>
+      </w:pPr>
+      <w:r>
+        <w:rPr>
+          <w:b/>
+        </w:rPr>
+        <w:t>Calculating Orientation and Fusing Data</w:t>
+      </w:r>
+    </w:p>
+    <w:p>
+      <w:pPr>
         <w:jc w:val="both"/>
       </w:pPr>
+      <w:r>
+        <w:t xml:space="preserve">The last step to </w:t>
+      </w:r>
+      <w:r>
+        <w:t>data processing is the orientation calculation and data fusion using the complementary filter.</w:t>
+      </w:r>
+      <w:r>
+        <w:t xml:space="preserve"> The following figures depict the implementation of the </w:t>
+      </w:r>
+      <w:r>
+        <w:t>accelerometer, gyroscope and the complementary filter theory.</w:t>
+      </w:r>
+    </w:p>
+    <w:p>
+      <w:pPr>
+        <w:keepNext/>
+        <w:jc w:val="both"/>
+      </w:pPr>
+      <w:r>
+        <w:rPr>
+          <w:noProof/>
+        </w:rPr>
+        <w:drawing>
+          <wp:anchor distT="0" distB="0" distL="114300" distR="114300" simplePos="0" relativeHeight="251669504" behindDoc="1" locked="0" layoutInCell="1" allowOverlap="1" wp14:anchorId="468CB01C" wp14:editId="3E31F9B5">
+            <wp:simplePos x="0" y="0"/>
+            <wp:positionH relativeFrom="margin">
+              <wp:align>left</wp:align>
+            </wp:positionH>
+            <wp:positionV relativeFrom="paragraph">
+              <wp:posOffset>191068</wp:posOffset>
+            </wp:positionV>
+            <wp:extent cx="6186805" cy="1619250"/>
+            <wp:effectExtent l="0" t="0" r="4445" b="0"/>
+            <wp:wrapTight wrapText="bothSides">
+              <wp:wrapPolygon edited="0">
+                <wp:start x="0" y="0"/>
+                <wp:lineTo x="0" y="21346"/>
+                <wp:lineTo x="21549" y="21346"/>
+                <wp:lineTo x="21549" y="0"/>
+                <wp:lineTo x="0" y="0"/>
+              </wp:wrapPolygon>
+            </wp:wrapTight>
+            <wp:docPr id="8" name="Picture 8"/>
+            <wp:cNvGraphicFramePr>
+              <a:graphicFrameLocks xmlns:a="http://schemas.openxmlformats.org/drawingml/2006/main" noChangeAspect="1"/>
+            </wp:cNvGraphicFramePr>
+            <a:graphic xmlns:a="http://schemas.openxmlformats.org/drawingml/2006/main">
+              <a:graphicData uri="http://schemas.openxmlformats.org/drawingml/2006/picture">
+                <pic:pic xmlns:pic="http://schemas.openxmlformats.org/drawingml/2006/picture">
+                  <pic:nvPicPr>
+                    <pic:cNvPr id="0" name="Picture 3"/>
+                    <pic:cNvPicPr>
+                      <a:picLocks noChangeAspect="1" noChangeArrowheads="1"/>
+                    </pic:cNvPicPr>
+                  </pic:nvPicPr>
+                  <pic:blipFill>
+                    <a:blip r:embed="rId10">
+                      <a:extLst>
+                        <a:ext uri="{28A0092B-C50C-407E-A947-70E740481C1C}">
+                          <a14:useLocalDpi xmlns:a14="http://schemas.microsoft.com/office/drawing/2010/main" val="0"/>
+                        </a:ext>
+                      </a:extLst>
+                    </a:blip>
+                    <a:srcRect/>
+                    <a:stretch>
+                      <a:fillRect/>
+                    </a:stretch>
+                  </pic:blipFill>
+                  <pic:spPr bwMode="auto">
+                    <a:xfrm>
+                      <a:off x="0" y="0"/>
+                      <a:ext cx="6186805" cy="1619250"/>
+                    </a:xfrm>
+                    <a:prstGeom prst="rect">
+                      <a:avLst/>
+                    </a:prstGeom>
+                    <a:noFill/>
+                    <a:ln>
+                      <a:noFill/>
+                    </a:ln>
+                  </pic:spPr>
+                </pic:pic>
+              </a:graphicData>
+            </a:graphic>
+          </wp:anchor>
+        </w:drawing>
+      </w:r>
+    </w:p>
+    <w:p>
+      <w:pPr>
+        <w:pStyle w:val="Caption"/>
+        <w:jc w:val="center"/>
+      </w:pPr>
+      <w:r>
+        <w:t xml:space="preserve">Figure </w:t>
+      </w:r>
+      <w:fldSimple w:instr=" SEQ Figure \* ARABIC ">
+        <w:r>
+          <w:rPr>
+            <w:noProof/>
+          </w:rPr>
+          <w:t>5</w:t>
+        </w:r>
+      </w:fldSimple>
+      <w:r>
+        <w:t>: Calculating tilt angle and change in angle for complementary filter.</w:t>
+      </w:r>
+    </w:p>
+    <w:p>
+      <w:bookmarkStart w:id="0" w:name="_GoBack"/>
+      <w:bookmarkEnd w:id="0"/>
+      <w:r>
+        <w:rPr>
+          <w:noProof/>
+        </w:rPr>
+        <w:lastRenderedPageBreak/>
+        <mc:AlternateContent>
+          <mc:Choice Requires="wps">
+            <w:drawing>
+              <wp:anchor distT="0" distB="0" distL="114300" distR="114300" simplePos="0" relativeHeight="251671552" behindDoc="1" locked="0" layoutInCell="1" allowOverlap="1" wp14:anchorId="144CF7F3" wp14:editId="0B7EDC89">
+                <wp:simplePos x="0" y="0"/>
+                <wp:positionH relativeFrom="column">
+                  <wp:posOffset>0</wp:posOffset>
+                </wp:positionH>
+                <wp:positionV relativeFrom="paragraph">
+                  <wp:posOffset>1680845</wp:posOffset>
+                </wp:positionV>
+                <wp:extent cx="6175375" cy="635"/>
+                <wp:effectExtent l="0" t="0" r="0" b="0"/>
+                <wp:wrapTight wrapText="bothSides">
+                  <wp:wrapPolygon edited="0">
+                    <wp:start x="0" y="0"/>
+                    <wp:lineTo x="0" y="21600"/>
+                    <wp:lineTo x="21600" y="21600"/>
+                    <wp:lineTo x="21600" y="0"/>
+                  </wp:wrapPolygon>
+                </wp:wrapTight>
+                <wp:docPr id="11" name="Text Box 11"/>
+                <wp:cNvGraphicFramePr/>
+                <a:graphic xmlns:a="http://schemas.openxmlformats.org/drawingml/2006/main">
+                  <a:graphicData uri="http://schemas.microsoft.com/office/word/2010/wordprocessingShape">
+                    <wps:wsp>
+                      <wps:cNvSpPr txBox="1"/>
+                      <wps:spPr>
+                        <a:xfrm>
+                          <a:off x="0" y="0"/>
+                          <a:ext cx="6175375" cy="635"/>
+                        </a:xfrm>
+                        <a:prstGeom prst="rect">
+                          <a:avLst/>
+                        </a:prstGeom>
+                        <a:solidFill>
+                          <a:prstClr val="white"/>
+                        </a:solidFill>
+                        <a:ln>
+                          <a:noFill/>
+                        </a:ln>
+                      </wps:spPr>
+                      <wps:txbx>
+                        <w:txbxContent>
+                          <w:p>
+                            <w:pPr>
+                              <w:pStyle w:val="Caption"/>
+                              <w:jc w:val="center"/>
+                              <w:rPr>
+                                <w:noProof/>
+                              </w:rPr>
+                            </w:pPr>
+                            <w:r>
+                              <w:t xml:space="preserve">Figure </w:t>
+                            </w:r>
+                            <w:fldSimple w:instr=" SEQ Figure \* ARABIC ">
+                              <w:r>
+                                <w:rPr>
+                                  <w:noProof/>
+                                </w:rPr>
+                                <w:t>6</w:t>
+                              </w:r>
+                            </w:fldSimple>
+                            <w:r>
+                              <w:t>: Fusing the gyroscope data and accelerometer data using the complementary filter.</w:t>
+                            </w:r>
+                          </w:p>
+                        </w:txbxContent>
+                      </wps:txbx>
+                      <wps:bodyPr rot="0" spcFirstLastPara="0" vertOverflow="overflow" horzOverflow="overflow" vert="horz" wrap="square" lIns="0" tIns="0" rIns="0" bIns="0" numCol="1" spcCol="0" rtlCol="0" fromWordArt="0" anchor="t" anchorCtr="0" forceAA="0" compatLnSpc="1">
+                        <a:prstTxWarp prst="textNoShape">
+                          <a:avLst/>
+                        </a:prstTxWarp>
+                        <a:spAutoFit/>
+                      </wps:bodyPr>
+                    </wps:wsp>
+                  </a:graphicData>
+                </a:graphic>
+              </wp:anchor>
+            </w:drawing>
+          </mc:Choice>
+          <mc:Fallback>
+            <w:pict>
+              <v:shape w14:anchorId="144CF7F3" id="Text Box 11" o:spid="_x0000_s1029" type="#_x0000_t202" style="position:absolute;margin-left:0;margin-top:132.35pt;width:486.25pt;height:.05pt;z-index:-251644928;visibility:visible;mso-wrap-style:square;mso-wrap-distance-left:9pt;mso-wrap-distance-top:0;mso-wrap-distance-right:9pt;mso-wrap-distance-bottom:0;mso-position-horizontal:absolute;mso-position-horizontal-relative:text;mso-position-vertical:absolute;mso-position-vertical-relative:text;v-text-anchor:top" o:gfxdata="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" stroked="f">
+                <v:textbox style="mso-fit-shape-to-text:t" inset="0,0,0,0">
+                  <w:txbxContent>
+                    <w:p>
+                      <w:pPr>
+                        <w:pStyle w:val="Caption"/>
+                        <w:jc w:val="center"/>
+                        <w:rPr>
+                          <w:noProof/>
+                        </w:rPr>
+                      </w:pPr>
+                      <w:r>
+                        <w:t xml:space="preserve">Figure </w:t>
+                      </w:r>
+                      <w:fldSimple w:instr=" SEQ Figure \* ARABIC ">
+                        <w:r>
+                          <w:rPr>
+                            <w:noProof/>
+                          </w:rPr>
+                          <w:t>6</w:t>
+                        </w:r>
+                      </w:fldSimple>
+                      <w:r>
+                        <w:t>: Fusing the gyroscope data and accelerometer data using the complementary filter.</w:t>
+                      </w:r>
+                    </w:p>
+                  </w:txbxContent>
+                </v:textbox>
+                <w10:wrap type="tight"/>
+              </v:shape>
+            </w:pict>
+          </mc:Fallback>
+        </mc:AlternateContent>
+      </w:r>
+      <w:r>
+        <w:rPr>
+          <w:noProof/>
+        </w:rPr>
+        <w:drawing>
+          <wp:anchor distT="0" distB="0" distL="114300" distR="114300" simplePos="0" relativeHeight="251668480" behindDoc="1" locked="0" layoutInCell="1" allowOverlap="1" wp14:anchorId="185DA650" wp14:editId="1318C9F3">
+            <wp:simplePos x="0" y="0"/>
+            <wp:positionH relativeFrom="margin">
+              <wp:align>left</wp:align>
+            </wp:positionH>
+            <wp:positionV relativeFrom="paragraph">
+              <wp:posOffset>184245</wp:posOffset>
+            </wp:positionV>
+            <wp:extent cx="6175375" cy="1439545"/>
+            <wp:effectExtent l="0" t="0" r="0" b="8255"/>
+            <wp:wrapTight wrapText="bothSides">
+              <wp:wrapPolygon edited="0">
+                <wp:start x="0" y="0"/>
+                <wp:lineTo x="0" y="21438"/>
+                <wp:lineTo x="21522" y="21438"/>
+                <wp:lineTo x="21522" y="0"/>
+                <wp:lineTo x="0" y="0"/>
+              </wp:wrapPolygon>
+            </wp:wrapTight>
+            <wp:docPr id="10" name="Picture 10"/>
+            <wp:cNvGraphicFramePr>
+              <a:graphicFrameLocks xmlns:a="http://schemas.openxmlformats.org/drawingml/2006/main" noChangeAspect="1"/>
+            </wp:cNvGraphicFramePr>
+            <a:graphic xmlns:a="http://schemas.openxmlformats.org/drawingml/2006/main">
+              <a:graphicData uri="http://schemas.openxmlformats.org/drawingml/2006/picture">
+                <pic:pic xmlns:pic="http://schemas.openxmlformats.org/drawingml/2006/picture">
+                  <pic:nvPicPr>
+                    <pic:cNvPr id="0" name="Picture 4"/>
+                    <pic:cNvPicPr>
+                      <a:picLocks noChangeAspect="1" noChangeArrowheads="1"/>
+                    </pic:cNvPicPr>
+                  </pic:nvPicPr>
+                  <pic:blipFill>
+                    <a:blip r:embed="rId11" cstate="print">
+                      <a:extLst>
+                        <a:ext uri="{28A0092B-C50C-407E-A947-70E740481C1C}">
+                          <a14:useLocalDpi xmlns:a14="http://schemas.microsoft.com/office/drawing/2010/main" val="0"/>
+                        </a:ext>
+                      </a:extLst>
+                    </a:blip>
+                    <a:srcRect/>
+                    <a:stretch>
+                      <a:fillRect/>
+                    </a:stretch>
+                  </pic:blipFill>
+                  <pic:spPr bwMode="auto">
+                    <a:xfrm>
+                      <a:off x="0" y="0"/>
+                      <a:ext cx="6175375" cy="1439545"/>
+                    </a:xfrm>
+                    <a:prstGeom prst="rect">
+                      <a:avLst/>
+                    </a:prstGeom>
+                    <a:noFill/>
+                    <a:ln>
+                      <a:noFill/>
+                    </a:ln>
+                  </pic:spPr>
+                </pic:pic>
+              </a:graphicData>
+            </a:graphic>
+          </wp:anchor>
+        </w:drawing>
+      </w:r>
     </w:p>
     <w:sectPr>
       <w:pgSz w:w="11906" w:h="16838"/>

</xml_diff>